<commit_message>
Updated corresponding author in manuscript and Sci Rob cover letter
</commit_message>
<xml_diff>
--- a/correspondence/cover_letter_science_robotics.docx
+++ b/correspondence/cover_letter_science_robotics.docx
@@ -83,15 +83,7 @@
           <w:sz w:val="22"/>
           <w:szCs w:val="22"/>
         </w:rPr>
-        <w:t>+49 (89) 289 - 294</w:t>
-      </w:r>
-      <w:r>
-        <w:rPr>
-          <w:rFonts w:ascii="Arial" w:hAnsi="Arial"/>
-          <w:sz w:val="22"/>
-          <w:szCs w:val="22"/>
-        </w:rPr>
-        <w:t>74</w:t>
+        <w:t>+49 (89) 289 - 29474</w:t>
       </w:r>
     </w:p>
     <w:p>
@@ -110,16 +102,7 @@
           <w:sz w:val="22"/>
           <w:szCs w:val="22"/>
         </w:rPr>
-        <w:t>haddadin</w:t>
-      </w:r>
-      <w:r>
-        <w:rPr>
-          <w:rStyle w:val="InternetLink"/>
-          <w:rFonts w:ascii="Arial" w:hAnsi="Arial"/>
-          <w:sz w:val="22"/>
-          <w:szCs w:val="22"/>
-        </w:rPr>
-        <w:t>@tum.de</w:t>
+        <w:t>haddadin@tum.de</w:t>
       </w:r>
     </w:p>
     <w:p>
@@ -303,94 +286,78 @@
           <w:szCs w:val="22"/>
           <w:lang w:val="en-US" w:eastAsia="zh-CN" w:bidi="hi-IN"/>
         </w:rPr>
-        <w:t>7</w:t>
-      </w:r>
-      <w:r>
-        <w:rPr>
-          <w:rFonts w:ascii="Arial" w:hAnsi="Arial"/>
-          <w:sz w:val="22"/>
-          <w:szCs w:val="22"/>
-        </w:rPr>
-        <w:t>, 202</w:t>
-      </w:r>
-      <w:r>
-        <w:rPr>
-          <w:rFonts w:ascii="Arial" w:hAnsi="Arial"/>
-          <w:sz w:val="22"/>
-          <w:szCs w:val="22"/>
-        </w:rPr>
-        <w:t>4</w:t>
-      </w:r>
-    </w:p>
-    <w:p>
-      <w:pPr>
-        <w:pStyle w:val="Normal"/>
-        <w:bidi w:val="0"/>
-        <w:spacing w:lineRule="auto" w:line="240" w:before="0" w:after="0"/>
-        <w:contextualSpacing/>
-        <w:jc w:val="start"/>
-        <w:rPr>
-          <w:rFonts w:ascii="Arial" w:hAnsi="Arial"/>
-          <w:sz w:val="22"/>
-          <w:szCs w:val="22"/>
-        </w:rPr>
-      </w:pPr>
-      <w:r>
-        <w:rPr>
-          <w:rFonts w:ascii="Arial" w:hAnsi="Arial"/>
-          <w:sz w:val="22"/>
-          <w:szCs w:val="22"/>
-        </w:rPr>
-      </w:r>
-    </w:p>
-    <w:p>
-      <w:pPr>
-        <w:pStyle w:val="Normal"/>
-        <w:bidi w:val="0"/>
-        <w:spacing w:lineRule="auto" w:line="240" w:before="0" w:after="0"/>
-        <w:contextualSpacing/>
-        <w:jc w:val="start"/>
-        <w:rPr>
-          <w:rFonts w:ascii="Arial" w:hAnsi="Arial"/>
-          <w:sz w:val="22"/>
-          <w:szCs w:val="22"/>
-        </w:rPr>
-      </w:pPr>
-      <w:r>
-        <w:rPr>
-          <w:rFonts w:ascii="Arial" w:hAnsi="Arial"/>
-          <w:sz w:val="22"/>
-          <w:szCs w:val="22"/>
-        </w:rPr>
-      </w:r>
-    </w:p>
-    <w:p>
-      <w:pPr>
-        <w:pStyle w:val="Normal"/>
-        <w:bidi w:val="0"/>
-        <w:spacing w:lineRule="auto" w:line="240" w:before="0" w:after="0"/>
-        <w:contextualSpacing/>
-        <w:jc w:val="start"/>
-        <w:rPr>
-          <w:sz w:val="22"/>
-          <w:szCs w:val="22"/>
-        </w:rPr>
-      </w:pPr>
-      <w:r>
-        <w:rPr>
-          <w:rFonts w:ascii="Arial" w:hAnsi="Arial"/>
-          <w:sz w:val="22"/>
-          <w:szCs w:val="22"/>
-        </w:rPr>
-        <w:t xml:space="preserve">Dear </w:t>
-      </w:r>
-      <w:r>
-        <w:rPr>
-          <w:rFonts w:ascii="Arial" w:hAnsi="Arial"/>
-          <w:sz w:val="22"/>
-          <w:szCs w:val="22"/>
-        </w:rPr>
-        <w:t>Prof</w:t>
+        <w:t>8</w:t>
+      </w:r>
+      <w:r>
+        <w:rPr>
+          <w:rFonts w:ascii="Arial" w:hAnsi="Arial"/>
+          <w:sz w:val="22"/>
+          <w:szCs w:val="22"/>
+        </w:rPr>
+        <w:t>, 2024</w:t>
+      </w:r>
+    </w:p>
+    <w:p>
+      <w:pPr>
+        <w:pStyle w:val="Normal"/>
+        <w:bidi w:val="0"/>
+        <w:spacing w:lineRule="auto" w:line="240" w:before="0" w:after="0"/>
+        <w:contextualSpacing/>
+        <w:jc w:val="start"/>
+        <w:rPr>
+          <w:rFonts w:ascii="Arial" w:hAnsi="Arial"/>
+          <w:sz w:val="22"/>
+          <w:szCs w:val="22"/>
+        </w:rPr>
+      </w:pPr>
+      <w:r>
+        <w:rPr>
+          <w:rFonts w:ascii="Arial" w:hAnsi="Arial"/>
+          <w:sz w:val="22"/>
+          <w:szCs w:val="22"/>
+        </w:rPr>
+      </w:r>
+    </w:p>
+    <w:p>
+      <w:pPr>
+        <w:pStyle w:val="Normal"/>
+        <w:bidi w:val="0"/>
+        <w:spacing w:lineRule="auto" w:line="240" w:before="0" w:after="0"/>
+        <w:contextualSpacing/>
+        <w:jc w:val="start"/>
+        <w:rPr>
+          <w:rFonts w:ascii="Arial" w:hAnsi="Arial"/>
+          <w:sz w:val="22"/>
+          <w:szCs w:val="22"/>
+        </w:rPr>
+      </w:pPr>
+      <w:r>
+        <w:rPr>
+          <w:rFonts w:ascii="Arial" w:hAnsi="Arial"/>
+          <w:sz w:val="22"/>
+          <w:szCs w:val="22"/>
+        </w:rPr>
+      </w:r>
+    </w:p>
+    <w:p>
+      <w:pPr>
+        <w:pStyle w:val="Normal"/>
+        <w:bidi w:val="0"/>
+        <w:spacing w:lineRule="auto" w:line="240" w:before="0" w:after="0"/>
+        <w:contextualSpacing/>
+        <w:jc w:val="start"/>
+        <w:rPr>
+          <w:sz w:val="22"/>
+          <w:szCs w:val="22"/>
+        </w:rPr>
+      </w:pPr>
+      <w:r>
+        <w:rPr>
+          <w:rFonts w:ascii="Arial" w:hAnsi="Arial"/>
+          <w:sz w:val="22"/>
+          <w:szCs w:val="22"/>
+        </w:rPr>
+        <w:t>Dear Prof</w:t>
       </w:r>
       <w:r>
         <w:rPr>
@@ -461,6 +428,26 @@
         <w:jc w:val="start"/>
         <w:rPr>
           <w:rFonts w:ascii="Arial" w:hAnsi="Arial"/>
+          <w:sz w:val="22"/>
+          <w:szCs w:val="22"/>
+        </w:rPr>
+      </w:pPr>
+      <w:r>
+        <w:rPr>
+          <w:rFonts w:ascii="Arial" w:hAnsi="Arial"/>
+          <w:sz w:val="22"/>
+          <w:szCs w:val="22"/>
+        </w:rPr>
+      </w:r>
+    </w:p>
+    <w:p>
+      <w:pPr>
+        <w:pStyle w:val="Normal"/>
+        <w:bidi w:val="0"/>
+        <w:spacing w:lineRule="auto" w:line="240" w:before="0" w:after="0"/>
+        <w:contextualSpacing/>
+        <w:jc w:val="start"/>
+        <w:rPr>
           <w:sz w:val="22"/>
           <w:szCs w:val="22"/>
         </w:rPr>
@@ -475,23 +462,31 @@
           <w:strike w:val="false"/>
           <w:dstrike w:val="false"/>
           <w:color w:val="000000"/>
+          <w:sz w:val="22"/>
+          <w:szCs w:val="22"/>
           <w:u w:val="none"/>
           <w:effect w:val="none"/>
         </w:rPr>
-      </w:r>
-    </w:p>
-    <w:p>
-      <w:pPr>
-        <w:pStyle w:val="Normal"/>
-        <w:bidi w:val="0"/>
-        <w:spacing w:lineRule="auto" w:line="240" w:before="0" w:after="0"/>
-        <w:contextualSpacing/>
-        <w:jc w:val="start"/>
-        <w:rPr>
-          <w:sz w:val="22"/>
-          <w:szCs w:val="22"/>
-        </w:rPr>
-      </w:pPr>
+        <w:t>I am submitting our manuscript, "</w:t>
+      </w:r>
+      <w:r>
+        <w:rPr>
+          <w:rFonts w:ascii="Arial" w:hAnsi="Arial"/>
+          <w:b w:val="false"/>
+          <w:i/>
+          <w:iCs/>
+          <w:caps w:val="false"/>
+          <w:smallCaps w:val="false"/>
+          <w:strike w:val="false"/>
+          <w:dstrike w:val="false"/>
+          <w:color w:val="000000"/>
+          <w:sz w:val="22"/>
+          <w:szCs w:val="22"/>
+          <w:u w:val="none"/>
+          <w:effect w:val="none"/>
+        </w:rPr>
+        <w:t>Tackling AI Sustainability: Collective Learning for Energy Efficiency</w:t>
+      </w:r>
       <w:r>
         <w:rPr>
           <w:rFonts w:ascii="Arial" w:hAnsi="Arial"/>
@@ -507,23 +502,26 @@
           <w:u w:val="none"/>
           <w:effect w:val="none"/>
         </w:rPr>
-        <w:t>I am submitting our manuscript, "Tackling AI Sustainability: Collective Learning for Energy Efficiency," for publication in Science Robotics. Fernando Díaz Ledezma co-authors this work.</w:t>
-      </w:r>
-    </w:p>
-    <w:p>
-      <w:pPr>
-        <w:pStyle w:val="Normal"/>
-        <w:bidi w:val="0"/>
-        <w:spacing w:lineRule="auto" w:line="240" w:before="0" w:after="0"/>
-        <w:contextualSpacing/>
-        <w:jc w:val="start"/>
-        <w:rPr>
-          <w:sz w:val="22"/>
-          <w:szCs w:val="22"/>
-        </w:rPr>
-      </w:pPr>
-      <w:r>
-        <w:rPr/>
+        <w:t>," for publication in Science Robotics. Fernando Díaz Ledezma co-authors this work.</w:t>
+      </w:r>
+    </w:p>
+    <w:p>
+      <w:pPr>
+        <w:pStyle w:val="Normal"/>
+        <w:bidi w:val="0"/>
+        <w:spacing w:lineRule="auto" w:line="240" w:before="0" w:after="0"/>
+        <w:contextualSpacing/>
+        <w:jc w:val="start"/>
+        <w:rPr>
+          <w:sz w:val="22"/>
+          <w:szCs w:val="22"/>
+        </w:rPr>
+      </w:pPr>
+      <w:r>
+        <w:rPr>
+          <w:sz w:val="22"/>
+          <w:szCs w:val="22"/>
+        </w:rPr>
       </w:r>
     </w:p>
     <w:p>
@@ -569,7 +567,10 @@
         </w:rPr>
       </w:pPr>
       <w:r>
-        <w:rPr/>
+        <w:rPr>
+          <w:sz w:val="22"/>
+          <w:szCs w:val="22"/>
+        </w:rPr>
       </w:r>
     </w:p>
     <w:p>
@@ -615,7 +616,10 @@
         </w:rPr>
       </w:pPr>
       <w:r>
-        <w:rPr/>
+        <w:rPr>
+          <w:sz w:val="22"/>
+          <w:szCs w:val="22"/>
+        </w:rPr>
       </w:r>
     </w:p>
     <w:p>
@@ -661,7 +665,10 @@
         </w:rPr>
       </w:pPr>
       <w:r>
-        <w:rPr/>
+        <w:rPr>
+          <w:sz w:val="22"/>
+          <w:szCs w:val="22"/>
+        </w:rPr>
       </w:r>
     </w:p>
     <w:p>
@@ -710,29 +717,12 @@
             <w:u w:val="none"/>
             <w:effect w:val="none"/>
           </w:rPr>
-          <w:t>haddadin@tum.d</w:t>
-        </w:r>
-        <w:r>
-          <w:rPr>
-            <w:rStyle w:val="InternetLink"/>
-            <w:rFonts w:ascii="Arial" w:hAnsi="Arial"/>
-            <w:b w:val="false"/>
-            <w:i w:val="false"/>
-            <w:caps w:val="false"/>
-            <w:smallCaps w:val="false"/>
-            <w:strike w:val="false"/>
-            <w:dstrike w:val="false"/>
-            <w:color w:val="000000"/>
-            <w:sz w:val="22"/>
-            <w:szCs w:val="22"/>
-            <w:u w:val="none"/>
-            <w:effect w:val="none"/>
-          </w:rPr>
-          <w:t>e</w:t>
+          <w:t>haddadin@tum.de</w:t>
         </w:r>
       </w:hyperlink>
       <w:r>
         <w:rPr>
+          <w:rStyle w:val="InternetLink"/>
           <w:rFonts w:ascii="Arial" w:hAnsi="Arial"/>
           <w:b w:val="false"/>
           <w:i w:val="false"/>
@@ -746,8 +736,40 @@
           <w:u w:val="none"/>
           <w:effect w:val="none"/>
         </w:rPr>
-        <w:t xml:space="preserve"> </w:t>
-      </w:r>
+        <w:t>.</w:t>
+      </w:r>
+    </w:p>
+    <w:p>
+      <w:pPr>
+        <w:pStyle w:val="Normal"/>
+        <w:bidi w:val="0"/>
+        <w:spacing w:lineRule="auto" w:line="240" w:before="0" w:after="0"/>
+        <w:contextualSpacing/>
+        <w:jc w:val="start"/>
+        <w:rPr>
+          <w:sz w:val="22"/>
+          <w:szCs w:val="22"/>
+        </w:rPr>
+      </w:pPr>
+      <w:r>
+        <w:rPr>
+          <w:sz w:val="22"/>
+          <w:szCs w:val="22"/>
+        </w:rPr>
+      </w:r>
+    </w:p>
+    <w:p>
+      <w:pPr>
+        <w:pStyle w:val="Normal"/>
+        <w:bidi w:val="0"/>
+        <w:spacing w:lineRule="auto" w:line="240" w:before="0" w:after="0"/>
+        <w:contextualSpacing/>
+        <w:jc w:val="start"/>
+        <w:rPr>
+          <w:sz w:val="22"/>
+          <w:szCs w:val="22"/>
+        </w:rPr>
+      </w:pPr>
       <w:r>
         <w:rPr>
           <w:rFonts w:ascii="Arial" w:hAnsi="Arial"/>
@@ -763,107 +785,6 @@
           <w:u w:val="none"/>
           <w:effect w:val="none"/>
         </w:rPr>
-        <w:t xml:space="preserve">or Fernando Díaz Ledezma at </w:t>
-      </w:r>
-      <w:hyperlink r:id="rId3">
-        <w:r>
-          <w:rPr>
-            <w:rStyle w:val="InternetLink"/>
-            <w:rFonts w:ascii="Arial" w:hAnsi="Arial"/>
-            <w:b w:val="false"/>
-            <w:i w:val="false"/>
-            <w:caps w:val="false"/>
-            <w:smallCaps w:val="false"/>
-            <w:strike w:val="false"/>
-            <w:dstrike w:val="false"/>
-            <w:color w:val="000000"/>
-            <w:sz w:val="22"/>
-            <w:szCs w:val="22"/>
-            <w:u w:val="none"/>
-            <w:effect w:val="none"/>
-          </w:rPr>
-          <w:t>fernando.diaz@tum.d</w:t>
-        </w:r>
-        <w:r>
-          <w:rPr>
-            <w:rStyle w:val="InternetLink"/>
-            <w:rFonts w:ascii="Arial" w:hAnsi="Arial"/>
-            <w:b w:val="false"/>
-            <w:i w:val="false"/>
-            <w:caps w:val="false"/>
-            <w:smallCaps w:val="false"/>
-            <w:strike w:val="false"/>
-            <w:dstrike w:val="false"/>
-            <w:color w:val="000000"/>
-            <w:sz w:val="22"/>
-            <w:szCs w:val="22"/>
-            <w:u w:val="none"/>
-            <w:effect w:val="none"/>
-          </w:rPr>
-          <w:t>e</w:t>
-        </w:r>
-      </w:hyperlink>
-      <w:r>
-        <w:rPr>
-          <w:rFonts w:ascii="Arial" w:hAnsi="Arial"/>
-          <w:b w:val="false"/>
-          <w:i w:val="false"/>
-          <w:caps w:val="false"/>
-          <w:smallCaps w:val="false"/>
-          <w:strike w:val="false"/>
-          <w:dstrike w:val="false"/>
-          <w:color w:val="000000"/>
-          <w:sz w:val="22"/>
-          <w:szCs w:val="22"/>
-          <w:u w:val="none"/>
-          <w:effect w:val="none"/>
-        </w:rPr>
-        <w:t>.</w:t>
-      </w:r>
-    </w:p>
-    <w:p>
-      <w:pPr>
-        <w:pStyle w:val="Normal"/>
-        <w:bidi w:val="0"/>
-        <w:spacing w:lineRule="auto" w:line="240" w:before="0" w:after="0"/>
-        <w:contextualSpacing/>
-        <w:jc w:val="start"/>
-        <w:rPr>
-          <w:sz w:val="22"/>
-          <w:szCs w:val="22"/>
-        </w:rPr>
-      </w:pPr>
-      <w:r>
-        <w:rPr/>
-      </w:r>
-    </w:p>
-    <w:p>
-      <w:pPr>
-        <w:pStyle w:val="Normal"/>
-        <w:bidi w:val="0"/>
-        <w:spacing w:lineRule="auto" w:line="240" w:before="0" w:after="0"/>
-        <w:contextualSpacing/>
-        <w:jc w:val="start"/>
-        <w:rPr>
-          <w:sz w:val="22"/>
-          <w:szCs w:val="22"/>
-        </w:rPr>
-      </w:pPr>
-      <w:r>
-        <w:rPr>
-          <w:rFonts w:ascii="Arial" w:hAnsi="Arial"/>
-          <w:b w:val="false"/>
-          <w:i w:val="false"/>
-          <w:caps w:val="false"/>
-          <w:smallCaps w:val="false"/>
-          <w:strike w:val="false"/>
-          <w:dstrike w:val="false"/>
-          <w:color w:val="000000"/>
-          <w:sz w:val="22"/>
-          <w:szCs w:val="22"/>
-          <w:u w:val="none"/>
-          <w:effect w:val="none"/>
-        </w:rPr>
         <w:t>Thank you for your time and consideration. Please inform me of your decision at your earliest convenience.</w:t>
       </w:r>
     </w:p>
@@ -880,7 +801,10 @@
         </w:rPr>
       </w:pPr>
       <w:r>
-        <w:rPr/>
+        <w:rPr>
+          <w:sz w:val="22"/>
+          <w:szCs w:val="22"/>
+        </w:rPr>
       </w:r>
     </w:p>
     <w:p>

</xml_diff>